<commit_message>
ишдв 19 - 030720
</commit_message>
<xml_diff>
--- a/Тест_20_06_Замечания_и_корректировки-3.docx
+++ b/Тест_20_06_Замечания_и_корректировки-3.docx
@@ -1305,7 +1305,6 @@
       <w:pPr>
         <w:rPr>
           <w:color w:val="FF0000"/>
-          <w:lang w:val="en-US"/>
         </w:rPr>
       </w:pPr>
       <w:r>
@@ -1349,7 +1348,6 @@
         <w:rPr>
           <w:color w:val="FF0000"/>
           <w:highlight w:val="yellow"/>
-          <w:lang w:val="en-US"/>
         </w:rPr>
         <w:t xml:space="preserve"> </w:t>
       </w:r>
@@ -1383,16 +1381,56 @@
     <w:p>
       <w:pPr>
         <w:rPr>
-          <w:color w:val="FF0000"/>
-          <w:lang w:val="en-US"/>
-        </w:rPr>
-      </w:pPr>
-    </w:p>
-    <w:p>
-      <w:pPr>
-        <w:rPr>
-          <w:color w:val="FF0000"/>
-          <w:lang w:val="en-US"/>
+          <w:rFonts w:ascii="Arial" w:hAnsi="Arial" w:cs="Arial"/>
+          <w:b/>
+          <w:bCs/>
+          <w:color w:val="000000"/>
+          <w:sz w:val="9"/>
+          <w:szCs w:val="9"/>
+          <w:shd w:val="clear" w:color="auto" w:fill="FFFFFF"/>
+        </w:rPr>
+      </w:pPr>
+      <w:r>
+        <w:rPr>
+          <w:rFonts w:ascii="Arial" w:hAnsi="Arial" w:cs="Arial"/>
+          <w:b/>
+          <w:bCs/>
+          <w:color w:val="000000"/>
+          <w:sz w:val="9"/>
+          <w:szCs w:val="9"/>
+          <w:shd w:val="clear" w:color="auto" w:fill="FFFFFF"/>
+        </w:rPr>
+        <w:t>МАЙ02146</w:t>
+      </w:r>
+      <w:r>
+        <w:rPr>
+          <w:rFonts w:ascii="Arial" w:hAnsi="Arial" w:cs="Arial"/>
+          <w:b/>
+          <w:bCs/>
+          <w:color w:val="000000"/>
+          <w:sz w:val="9"/>
+          <w:szCs w:val="9"/>
+          <w:shd w:val="clear" w:color="auto" w:fill="FFFFFF"/>
+        </w:rPr>
+        <w:t xml:space="preserve">   4 </w:t>
+      </w:r>
+      <w:r>
+        <w:rPr>
+          <w:rFonts w:ascii="Arial" w:hAnsi="Arial" w:cs="Arial"/>
+          <w:b/>
+          <w:bCs/>
+          <w:color w:val="000000"/>
+          <w:sz w:val="9"/>
+          <w:szCs w:val="9"/>
+          <w:shd w:val="clear" w:color="auto" w:fill="FFFFFF"/>
+        </w:rPr>
+        <w:t>коробки</w:t>
+      </w:r>
+    </w:p>
+    <w:p>
+      <w:pPr>
+        <w:rPr>
+          <w:color w:val="FF0000"/>
         </w:rPr>
       </w:pPr>
     </w:p>
@@ -2066,7 +2104,7 @@
   <a:extraClrSchemeLst/>
   <a:extLst>
     <a:ext uri="{05A4C25C-085E-4340-85A3-A5531E510DB2}">
-      <thm15:themeFamily xmlns="" xmlns:thm15="http://schemas.microsoft.com/office/thememl/2012/main" name="Office Theme" id="{62F939B6-93AF-4DB8-9C6B-D6C7DFDC589F}" vid="{4A3C46E8-61CC-4603-A589-7422A47A8E4A}"/>
+      <thm15:themeFamily xmlns:thm15="http://schemas.microsoft.com/office/thememl/2012/main" xmlns="" name="Office Theme" id="{62F939B6-93AF-4DB8-9C6B-D6C7DFDC589F}" vid="{4A3C46E8-61CC-4603-A589-7422A47A8E4A}"/>
     </a:ext>
   </a:extLst>
 </a:theme>

</xml_diff>